<commit_message>
Added Customer Dbset and Initialize Migration
</commit_message>
<xml_diff>
--- a/EntityFrameWork.docx
+++ b/EntityFrameWork.docx
@@ -11,7 +11,6 @@
           <w:szCs w:val="19"/>
         </w:rPr>
       </w:pPr>
-      <w:proofErr w:type="spellStart"/>
       <w:r>
         <w:rPr>
           <w:rFonts w:ascii="Consolas" w:hAnsi="Consolas" w:cs="Consolas"/>
@@ -19,17 +18,7 @@
           <w:sz w:val="19"/>
           <w:szCs w:val="19"/>
         </w:rPr>
-        <w:t>Nuget</w:t>
-      </w:r>
-      <w:proofErr w:type="spellEnd"/>
-      <w:r>
-        <w:rPr>
-          <w:rFonts w:ascii="Consolas" w:hAnsi="Consolas" w:cs="Consolas"/>
-          <w:color w:val="000000"/>
-          <w:sz w:val="19"/>
-          <w:szCs w:val="19"/>
-        </w:rPr>
-        <w:t>-package manager:</w:t>
+        <w:t>Nuget-package manager:</w:t>
       </w:r>
     </w:p>
     <w:p>
@@ -48,9 +37,18 @@
           <w:sz w:val="19"/>
           <w:szCs w:val="19"/>
         </w:rPr>
-        <w:t xml:space="preserve">install-package </w:t>
+        <w:t>install-package EntityFramework</w:t>
       </w:r>
-      <w:proofErr w:type="spellStart"/>
+    </w:p>
+    <w:p>
+      <w:pPr>
+        <w:rPr>
+          <w:rFonts w:ascii="Consolas" w:hAnsi="Consolas" w:cs="Consolas"/>
+          <w:color w:val="000000"/>
+          <w:sz w:val="19"/>
+          <w:szCs w:val="19"/>
+        </w:rPr>
+      </w:pPr>
       <w:r>
         <w:rPr>
           <w:rFonts w:ascii="Consolas" w:hAnsi="Consolas" w:cs="Consolas"/>
@@ -58,9 +56,65 @@
           <w:sz w:val="19"/>
           <w:szCs w:val="19"/>
         </w:rPr>
-        <w:t>EntityFramework</w:t>
+        <w:t>enable-migrations</w:t>
       </w:r>
-      <w:proofErr w:type="spellEnd"/>
+    </w:p>
+    <w:p>
+      <w:pPr>
+        <w:rPr>
+          <w:rFonts w:ascii="Consolas" w:hAnsi="Consolas" w:cs="Consolas"/>
+          <w:color w:val="000000"/>
+          <w:sz w:val="19"/>
+          <w:szCs w:val="19"/>
+        </w:rPr>
+      </w:pPr>
+      <w:r>
+        <w:rPr>
+          <w:rFonts w:ascii="Consolas" w:hAnsi="Consolas" w:cs="Consolas"/>
+          <w:color w:val="000000"/>
+          <w:sz w:val="19"/>
+          <w:szCs w:val="19"/>
+        </w:rPr>
+        <w:t>add-migration name</w:t>
+      </w:r>
+    </w:p>
+    <w:p>
+      <w:pPr>
+        <w:rPr>
+          <w:rFonts w:ascii="Consolas" w:hAnsi="Consolas" w:cs="Consolas"/>
+          <w:color w:val="000000"/>
+          <w:sz w:val="19"/>
+          <w:szCs w:val="19"/>
+        </w:rPr>
+      </w:pPr>
+      <w:r>
+        <w:rPr>
+          <w:rFonts w:ascii="Consolas" w:hAnsi="Consolas" w:cs="Consolas"/>
+          <w:color w:val="000000"/>
+          <w:sz w:val="19"/>
+          <w:szCs w:val="19"/>
+        </w:rPr>
+        <w:t>add-migration name -force // to override</w:t>
+      </w:r>
+    </w:p>
+    <w:p>
+      <w:pPr>
+        <w:rPr>
+          <w:rFonts w:ascii="Consolas" w:hAnsi="Consolas" w:cs="Consolas"/>
+          <w:color w:val="000000"/>
+          <w:sz w:val="19"/>
+          <w:szCs w:val="19"/>
+        </w:rPr>
+      </w:pPr>
+      <w:r>
+        <w:rPr>
+          <w:rFonts w:ascii="Consolas" w:hAnsi="Consolas" w:cs="Consolas"/>
+          <w:color w:val="000000"/>
+          <w:sz w:val="19"/>
+          <w:szCs w:val="19"/>
+        </w:rPr>
+        <w:t>update-database</w:t>
+      </w:r>
     </w:p>
     <w:p/>
     <w:sectPr>

</xml_diff>

<commit_message>
Adding Profile Data in Asp.net Identity
</commit_message>
<xml_diff>
--- a/EntityFrameWork.docx
+++ b/EntityFrameWork.docx
@@ -11,34 +11,56 @@
           <w:szCs w:val="19"/>
         </w:rPr>
       </w:pPr>
-      <w:r>
-        <w:rPr>
-          <w:rFonts w:ascii="Consolas" w:hAnsi="Consolas" w:cs="Consolas"/>
-          <w:color w:val="000000"/>
-          <w:sz w:val="19"/>
-          <w:szCs w:val="19"/>
-        </w:rPr>
-        <w:t>Nuget-package manager:</w:t>
-      </w:r>
-    </w:p>
-    <w:p>
-      <w:pPr>
-        <w:rPr>
-          <w:rFonts w:ascii="Consolas" w:hAnsi="Consolas" w:cs="Consolas"/>
-          <w:color w:val="000000"/>
-          <w:sz w:val="19"/>
-          <w:szCs w:val="19"/>
-        </w:rPr>
-      </w:pPr>
-      <w:r>
-        <w:rPr>
-          <w:rFonts w:ascii="Consolas" w:hAnsi="Consolas" w:cs="Consolas"/>
-          <w:color w:val="000000"/>
-          <w:sz w:val="19"/>
-          <w:szCs w:val="19"/>
-        </w:rPr>
-        <w:t>install-package EntityFramework</w:t>
-      </w:r>
+      <w:proofErr w:type="spellStart"/>
+      <w:r>
+        <w:rPr>
+          <w:rFonts w:ascii="Consolas" w:hAnsi="Consolas" w:cs="Consolas"/>
+          <w:color w:val="000000"/>
+          <w:sz w:val="19"/>
+          <w:szCs w:val="19"/>
+        </w:rPr>
+        <w:t>Nuget</w:t>
+      </w:r>
+      <w:proofErr w:type="spellEnd"/>
+      <w:r>
+        <w:rPr>
+          <w:rFonts w:ascii="Consolas" w:hAnsi="Consolas" w:cs="Consolas"/>
+          <w:color w:val="000000"/>
+          <w:sz w:val="19"/>
+          <w:szCs w:val="19"/>
+        </w:rPr>
+        <w:t>-package manager:</w:t>
+      </w:r>
+    </w:p>
+    <w:p>
+      <w:pPr>
+        <w:rPr>
+          <w:rFonts w:ascii="Consolas" w:hAnsi="Consolas" w:cs="Consolas"/>
+          <w:color w:val="000000"/>
+          <w:sz w:val="19"/>
+          <w:szCs w:val="19"/>
+        </w:rPr>
+      </w:pPr>
+      <w:r>
+        <w:rPr>
+          <w:rFonts w:ascii="Consolas" w:hAnsi="Consolas" w:cs="Consolas"/>
+          <w:color w:val="000000"/>
+          <w:sz w:val="19"/>
+          <w:szCs w:val="19"/>
+        </w:rPr>
+        <w:t xml:space="preserve">install-package </w:t>
+      </w:r>
+      <w:proofErr w:type="spellStart"/>
+      <w:r>
+        <w:rPr>
+          <w:rFonts w:ascii="Consolas" w:hAnsi="Consolas" w:cs="Consolas"/>
+          <w:color w:val="000000"/>
+          <w:sz w:val="19"/>
+          <w:szCs w:val="19"/>
+        </w:rPr>
+        <w:t>EntityFramework</w:t>
+      </w:r>
+      <w:proofErr w:type="spellEnd"/>
     </w:p>
     <w:p>
       <w:pPr>
@@ -132,7 +154,137 @@
           <w:sz w:val="19"/>
           <w:szCs w:val="19"/>
         </w:rPr>
-        <w:t>install-package jquery.datatables -version:1.10.11</w:t>
+        <w:t xml:space="preserve">install-package </w:t>
+      </w:r>
+      <w:proofErr w:type="spellStart"/>
+      <w:proofErr w:type="gramStart"/>
+      <w:r>
+        <w:rPr>
+          <w:rFonts w:ascii="Consolas" w:hAnsi="Consolas" w:cs="Consolas"/>
+          <w:color w:val="000000"/>
+          <w:sz w:val="19"/>
+          <w:szCs w:val="19"/>
+        </w:rPr>
+        <w:t>jquery.datatables</w:t>
+      </w:r>
+      <w:proofErr w:type="spellEnd"/>
+      <w:proofErr w:type="gramEnd"/>
+      <w:r>
+        <w:rPr>
+          <w:rFonts w:ascii="Consolas" w:hAnsi="Consolas" w:cs="Consolas"/>
+          <w:color w:val="000000"/>
+          <w:sz w:val="19"/>
+          <w:szCs w:val="19"/>
+        </w:rPr>
+        <w:t xml:space="preserve"> -version:1.10.11</w:t>
+      </w:r>
+    </w:p>
+    <w:p>
+      <w:pPr>
+        <w:rPr>
+          <w:rFonts w:ascii="Consolas" w:hAnsi="Consolas" w:cs="Consolas"/>
+          <w:color w:val="000000"/>
+          <w:sz w:val="19"/>
+          <w:szCs w:val="19"/>
+        </w:rPr>
+      </w:pPr>
+    </w:p>
+    <w:p>
+      <w:pPr>
+        <w:rPr>
+          <w:rFonts w:ascii="Consolas" w:hAnsi="Consolas" w:cs="Consolas"/>
+          <w:color w:val="000000"/>
+          <w:sz w:val="19"/>
+          <w:szCs w:val="19"/>
+        </w:rPr>
+      </w:pPr>
+      <w:hyperlink r:id="rId4" w:history="1">
+        <w:r>
+          <w:rPr>
+            <w:rStyle w:val="Hyperlink"/>
+            <w:rFonts w:ascii="Consolas" w:hAnsi="Consolas" w:cs="Consolas"/>
+            <w:sz w:val="19"/>
+            <w:szCs w:val="19"/>
+          </w:rPr>
+          <w:t>guest@vidly.com</w:t>
+        </w:r>
+      </w:hyperlink>
+    </w:p>
+    <w:p>
+      <w:pPr>
+        <w:rPr>
+          <w:rFonts w:ascii="Consolas" w:hAnsi="Consolas" w:cs="Consolas"/>
+          <w:color w:val="000000"/>
+          <w:sz w:val="19"/>
+          <w:szCs w:val="19"/>
+        </w:rPr>
+      </w:pPr>
+      <w:r>
+        <w:rPr>
+          <w:rFonts w:ascii="Consolas" w:hAnsi="Consolas" w:cs="Consolas"/>
+          <w:color w:val="000000"/>
+          <w:sz w:val="19"/>
+          <w:szCs w:val="19"/>
+        </w:rPr>
+        <w:t>Guest?123</w:t>
+      </w:r>
+    </w:p>
+    <w:p>
+      <w:pPr>
+        <w:rPr>
+          <w:rFonts w:ascii="Consolas" w:hAnsi="Consolas" w:cs="Consolas"/>
+          <w:color w:val="000000"/>
+          <w:sz w:val="19"/>
+          <w:szCs w:val="19"/>
+        </w:rPr>
+      </w:pPr>
+      <w:hyperlink r:id="rId5" w:history="1">
+        <w:r>
+          <w:rPr>
+            <w:rStyle w:val="Hyperlink"/>
+            <w:rFonts w:ascii="Consolas" w:hAnsi="Consolas" w:cs="Consolas"/>
+            <w:sz w:val="19"/>
+            <w:szCs w:val="19"/>
+          </w:rPr>
+          <w:t>admin</w:t>
+        </w:r>
+        <w:r>
+          <w:rPr>
+            <w:rStyle w:val="Hyperlink"/>
+            <w:rFonts w:ascii="Consolas" w:hAnsi="Consolas" w:cs="Consolas"/>
+            <w:sz w:val="19"/>
+            <w:szCs w:val="19"/>
+          </w:rPr>
+          <w:t>@vidly.com</w:t>
+        </w:r>
+      </w:hyperlink>
+    </w:p>
+    <w:p>
+      <w:pPr>
+        <w:rPr>
+          <w:rFonts w:ascii="Consolas" w:hAnsi="Consolas" w:cs="Consolas"/>
+          <w:color w:val="000000"/>
+          <w:sz w:val="19"/>
+          <w:szCs w:val="19"/>
+        </w:rPr>
+      </w:pPr>
+      <w:r>
+        <w:rPr>
+          <w:rFonts w:ascii="Consolas" w:hAnsi="Consolas" w:cs="Consolas"/>
+          <w:color w:val="000000"/>
+          <w:sz w:val="19"/>
+          <w:szCs w:val="19"/>
+        </w:rPr>
+        <w:t>Admin</w:t>
+      </w:r>
+      <w:r>
+        <w:rPr>
+          <w:rFonts w:ascii="Consolas" w:hAnsi="Consolas" w:cs="Consolas"/>
+          <w:color w:val="000000"/>
+          <w:sz w:val="19"/>
+          <w:szCs w:val="19"/>
+        </w:rPr>
+        <w:t>?123</w:t>
       </w:r>
     </w:p>
     <w:p/>
@@ -572,6 +724,29 @@
     <w:semiHidden/>
     <w:unhideWhenUsed/>
   </w:style>
+  <w:style w:type="character" w:styleId="Hyperlink">
+    <w:name w:val="Hyperlink"/>
+    <w:basedOn w:val="DefaultParagraphFont"/>
+    <w:uiPriority w:val="99"/>
+    <w:unhideWhenUsed/>
+    <w:rsid w:val="00FF12A8"/>
+    <w:rPr>
+      <w:color w:val="0563C1" w:themeColor="hyperlink"/>
+      <w:u w:val="single"/>
+    </w:rPr>
+  </w:style>
+  <w:style w:type="character" w:styleId="UnresolvedMention">
+    <w:name w:val="Unresolved Mention"/>
+    <w:basedOn w:val="DefaultParagraphFont"/>
+    <w:uiPriority w:val="99"/>
+    <w:semiHidden/>
+    <w:unhideWhenUsed/>
+    <w:rsid w:val="00FF12A8"/>
+    <w:rPr>
+      <w:color w:val="605E5C"/>
+      <w:shd w:val="clear" w:color="auto" w:fill="E1DFDD"/>
+    </w:rPr>
+  </w:style>
 </w:styles>
 </file>
 

</xml_diff>